<commit_message>
New version od description
</commit_message>
<xml_diff>
--- a/Idea.docx
+++ b/Idea.docx
@@ -248,6 +248,18 @@
         </w:rPr>
         <w:t>Założenia techniczne</w:t>
       </w:r>
+      <w:r>
+        <w:rPr>
+          <w:b/>
+          <w:bCs/>
+          <w:sz w:val="24"/>
+          <w:szCs w:val="24"/>
+          <w:u w:val="single"/>
+        </w:rPr>
+        <w:t xml:space="preserve"> do etapu pierwszego (rozmieszczanie statków)</w:t>
+      </w:r>
+      <w:bookmarkStart w:id="0" w:name="_GoBack"/>
+      <w:bookmarkEnd w:id="0"/>
     </w:p>
     <w:p>
       <w:pPr>
@@ -809,8 +821,6 @@
         </w:rPr>
         <w:t>alokowana operatorem new i trzeba pamiętać, żeby konstruktory i destruktory były wywoływane w ten sam sposób – mam na myśli to ,że jeżeli Tboard jest odpowiedzialna za tworzenie statków to niech będzie odpowiedzialna też za ich niszczenie (jakaś tablica z adresami już stworzonych statków się przyda).</w:t>
       </w:r>
-      <w:bookmarkStart w:id="0" w:name="_GoBack"/>
-      <w:bookmarkEnd w:id="0"/>
     </w:p>
     <w:p>
       <w:pPr>

</xml_diff>